<commit_message>
added some new course details
</commit_message>
<xml_diff>
--- a/How to become ethical hacker or pentester.docx
+++ b/How to become ethical hacker or pentester.docx
@@ -101,7 +101,6 @@
         </w:rPr>
         <w:t xml:space="preserve">As a </w:t>
       </w:r>
-      <w:proofErr w:type="spellStart"/>
       <w:r>
         <w:rPr>
           <w:b w:val="0"/>
@@ -109,7 +108,6 @@
         </w:rPr>
         <w:t>pentester</w:t>
       </w:r>
-      <w:proofErr w:type="spellEnd"/>
       <w:r>
         <w:rPr>
           <w:b w:val="0"/>
@@ -130,6 +128,23 @@
           <w:bCs w:val="0"/>
         </w:rPr>
         <w:t xml:space="preserve"> for security. </w:t>
+      </w:r>
+    </w:p>
+    <w:p>
+      <w:pPr>
+        <w:pStyle w:val="Normal"/>
+        <w:jc w:val="left"/>
+        <w:rPr>
+          <w:b w:val="0"/>
+          <w:bCs w:val="0"/>
+        </w:rPr>
+      </w:pPr>
+      <w:r>
+        <w:rPr>
+          <w:b w:val="0"/>
+          <w:bCs w:val="0"/>
+        </w:rPr>
+        <w:t>After CEH certification we can go for OSCP(offensive security certified professional) and CISSP(certified information systems security professional) certification</w:t>
       </w:r>
     </w:p>
     <w:sectPr>

</xml_diff>